<commit_message>
Adding try catch to display error msg.
</commit_message>
<xml_diff>
--- a/Designs.docx
+++ b/Designs.docx
@@ -3,13 +3,10 @@
 <w:document xmlns:wpc="http://schemas.microsoft.com/office/word/2010/wordprocessingCanvas" xmlns:mc="http://schemas.openxmlformats.org/markup-compatibility/2006" xmlns:o="urn:schemas-microsoft-com:office:office" xmlns:r="http://schemas.openxmlformats.org/officeDocument/2006/relationships" xmlns:m="http://schemas.openxmlformats.org/officeDocument/2006/math" xmlns:v="urn:schemas-microsoft-com:vml" xmlns:wp14="http://schemas.microsoft.com/office/word/2010/wordprocessingDrawing" xmlns:wp="http://schemas.openxmlformats.org/drawingml/2006/wordprocessingDrawing" xmlns:w10="urn:schemas-microsoft-com:office:word" xmlns:w="http://schemas.openxmlformats.org/wordprocessingml/2006/main" xmlns:w14="http://schemas.microsoft.com/office/word/2010/wordml" xmlns:w15="http://schemas.microsoft.com/office/word/2012/wordml" xmlns:wpg="http://schemas.microsoft.com/office/word/2010/wordprocessingGroup" xmlns:wpi="http://schemas.microsoft.com/office/word/2010/wordprocessingInk" xmlns:wne="http://schemas.microsoft.com/office/word/2006/wordml" xmlns:wps="http://schemas.microsoft.com/office/word/2010/wordprocessingShape" mc:Ignorable="w14 w15 wp14">
   <w:body>
     <w:p>
-      <w:bookmarkStart w:id="0" w:name="_GoBack"/>
-      <w:bookmarkEnd w:id="0"/>
-      <w:r>
-        <w:t>Designs</w:t>
-      </w:r>
-    </w:p>
-    <w:p/>
+      <w:r>
+        <w:t>Interpolation of an image (multi-threaded)</w:t>
+      </w:r>
+    </w:p>
     <w:p>
       <w:pPr>
         <w:pStyle w:val="ListParagraph"/>
@@ -31,36 +28,75 @@
         </w:numPr>
       </w:pPr>
       <w:r>
-        <w:t>The source image pixels need to be sampled at the center. While this can be solved in many ways, I chose to enlarge the source image</w:t>
-      </w:r>
-      <w:r>
-        <w:t xml:space="preserve"> and add paddings around its boundary</w:t>
-      </w:r>
-      <w:r>
-        <w:t xml:space="preserve"> so that the indexing will be </w:t>
-      </w:r>
-      <w:r>
-        <w:t>a little more straightforward.</w:t>
-      </w:r>
-    </w:p>
-    <w:p>
-      <w:pPr>
-        <w:pStyle w:val="ListParagraph"/>
-        <w:numPr>
-          <w:ilvl w:val="1"/>
-          <w:numId w:val="2"/>
-        </w:numPr>
-      </w:pPr>
-      <w:r>
-        <w:t xml:space="preserve">This adds the computation of </w:t>
+        <w:t xml:space="preserve">When interpolate pixels around the border, the area outside the image may need to be sampled. These could be solved largely in two ways. But I would like to place some of my analysis for this. </w:t>
+      </w:r>
+    </w:p>
+    <w:p>
+      <w:r>
+        <w:t>1</w:t>
+      </w:r>
+      <w:r>
+        <w:rPr>
+          <w:vertAlign w:val="superscript"/>
+        </w:rPr>
+        <w:t>st</w:t>
+      </w:r>
+      <w:r>
+        <w:t xml:space="preserve"> </w:t>
       </w:r>
       <w:proofErr w:type="gramStart"/>
       <w:r>
-        <w:t>O(</w:t>
+        <w:t>Method :</w:t>
       </w:r>
       <w:proofErr w:type="gramEnd"/>
       <w:r>
-        <w:t xml:space="preserve"> width of image *height of image). </w:t>
+        <w:t xml:space="preserve"> When sampling the area outside the image, copy the pixel from the border.</w:t>
+      </w:r>
+    </w:p>
+    <w:p>
+      <w:r>
+        <w:t>2</w:t>
+      </w:r>
+      <w:r>
+        <w:rPr>
+          <w:vertAlign w:val="superscript"/>
+        </w:rPr>
+        <w:t>nd</w:t>
+      </w:r>
+      <w:r>
+        <w:t xml:space="preserve"> </w:t>
+      </w:r>
+      <w:proofErr w:type="gramStart"/>
+      <w:r>
+        <w:t>Method :</w:t>
+      </w:r>
+      <w:proofErr w:type="gramEnd"/>
+      <w:r>
+        <w:t xml:space="preserve"> First, pad some colors around the border first. (</w:t>
+      </w:r>
+      <w:proofErr w:type="gramStart"/>
+      <w:r>
+        <w:t>plus</w:t>
+      </w:r>
+      <w:proofErr w:type="gramEnd"/>
+      <w:r>
+        <w:t>, the source image could be enlarged so the indexing may be more straightforward.) Then just interpolate over the padded area.</w:t>
+      </w:r>
+    </w:p>
+    <w:p/>
+    <w:p>
+      <w:r>
+        <w:tab/>
+        <w:t>I chose the 2</w:t>
+      </w:r>
+      <w:r>
+        <w:rPr>
+          <w:vertAlign w:val="superscript"/>
+        </w:rPr>
+        <w:t>nd</w:t>
+      </w:r>
+      <w:r>
+        <w:t xml:space="preserve"> method for the reason stated below.</w:t>
       </w:r>
     </w:p>
     <w:p>
@@ -72,20 +108,97 @@
         </w:numPr>
       </w:pPr>
       <w:r>
-        <w:t>Performance analysis between different design choices.</w:t>
+        <w:t>Although the 2</w:t>
+      </w:r>
+      <w:r>
+        <w:rPr>
+          <w:vertAlign w:val="superscript"/>
+        </w:rPr>
+        <w:t>nd</w:t>
+      </w:r>
+      <w:r>
+        <w:t xml:space="preserve"> method adds extra computation, it removes a few if statements that is used over the destination image, which is usually larger.</w:t>
       </w:r>
     </w:p>
     <w:p>
       <w:pPr>
         <w:pStyle w:val="ListParagraph"/>
-        <w:rPr>
-          <w:sz w:val="18"/>
-          <w:szCs w:val="18"/>
-        </w:rPr>
-      </w:pPr>
+        <w:numPr>
+          <w:ilvl w:val="0"/>
+          <w:numId w:val="2"/>
+        </w:numPr>
+      </w:pPr>
+      <w:r>
+        <w:rPr>
+          <w:b/>
+        </w:rPr>
+        <w:t>(Theoretical) p</w:t>
+      </w:r>
+      <w:r>
+        <w:rPr>
+          <w:b/>
+        </w:rPr>
+        <w:t xml:space="preserve">erformance </w:t>
+      </w:r>
+      <w:r>
+        <w:rPr>
+          <w:b/>
+        </w:rPr>
+        <w:t>comparison</w:t>
+      </w:r>
+      <w:r>
+        <w:t xml:space="preserve"> </w:t>
+      </w:r>
+      <w:r>
+        <w:t>between different design choices.</w:t>
+      </w:r>
+    </w:p>
+    <w:p>
+      <w:pPr>
+        <w:pStyle w:val="ListParagraph"/>
+      </w:pPr>
+      <w:r>
+        <w:t>1</w:t>
+      </w:r>
+      <w:r>
+        <w:rPr>
+          <w:vertAlign w:val="superscript"/>
+        </w:rPr>
+        <w:t>st</w:t>
+      </w:r>
+      <w:r>
+        <w:t xml:space="preserve"> method adds the </w:t>
+      </w:r>
+      <w:proofErr w:type="gramStart"/>
+      <w:r>
+        <w:t>computation</w:t>
+      </w:r>
+      <w:r>
+        <w:t xml:space="preserve"> :</w:t>
+      </w:r>
+      <w:proofErr w:type="gramEnd"/>
+      <w:r>
+        <w:t xml:space="preserve"> </w:t>
+      </w:r>
+      <m:oMath>
+        <m:r>
+          <m:rPr>
+            <m:sty m:val="bi"/>
+          </m:rPr>
+          <w:rPr>
+            <w:rFonts w:ascii="Cambria Math" w:hAnsi="Cambria Math"/>
+            <w:sz w:val="18"/>
+            <w:szCs w:val="18"/>
+          </w:rPr>
+          <w:br/>
+        </m:r>
+      </m:oMath>
       <m:oMathPara>
         <m:oMath>
           <m:r>
+            <m:rPr>
+              <m:sty m:val="bi"/>
+            </m:rPr>
             <w:rPr>
               <w:rFonts w:ascii="Cambria Math" w:hAnsi="Cambria Math"/>
               <w:sz w:val="18"/>
@@ -98,6 +211,7 @@
               <m:ctrlPr>
                 <w:rPr>
                   <w:rFonts w:ascii="Cambria Math" w:hAnsi="Cambria Math"/>
+                  <w:b/>
                   <w:i/>
                   <w:sz w:val="18"/>
                   <w:szCs w:val="18"/>
@@ -106,32 +220,754 @@
             </m:dPr>
             <m:e>
               <m:r>
-                <w:rPr>
-                  <w:rFonts w:ascii="Cambria Math" w:hAnsi="Cambria Math"/>
-                  <w:sz w:val="18"/>
-                  <w:szCs w:val="18"/>
-                </w:rPr>
-                <m:t xml:space="preserve"> width of source image*height of source image </m:t>
+                <m:rPr>
+                  <m:sty m:val="bi"/>
+                </m:rPr>
+                <w:rPr>
+                  <w:rFonts w:ascii="Cambria Math" w:hAnsi="Cambria Math"/>
+                  <w:sz w:val="18"/>
+                  <w:szCs w:val="18"/>
+                </w:rPr>
+                <m:t xml:space="preserve"> width</m:t>
+              </m:r>
+              <m:r>
+                <m:rPr>
+                  <m:sty m:val="bi"/>
+                </m:rPr>
+                <w:rPr>
+                  <w:rFonts w:ascii="Cambria Math" w:hAnsi="Cambria Math"/>
+                  <w:sz w:val="18"/>
+                  <w:szCs w:val="18"/>
+                </w:rPr>
+                <m:t>(</m:t>
+              </m:r>
+              <m:r>
+                <m:rPr>
+                  <m:sty m:val="bi"/>
+                </m:rPr>
+                <w:rPr>
+                  <w:rFonts w:ascii="Cambria Math" w:hAnsi="Cambria Math"/>
+                  <w:sz w:val="18"/>
+                  <w:szCs w:val="18"/>
+                </w:rPr>
+                <m:t>of source image</m:t>
+              </m:r>
+              <m:r>
+                <m:rPr>
+                  <m:sty m:val="bi"/>
+                </m:rPr>
+                <w:rPr>
+                  <w:rFonts w:ascii="Cambria Math" w:hAnsi="Cambria Math"/>
+                  <w:sz w:val="18"/>
+                  <w:szCs w:val="18"/>
+                </w:rPr>
+                <m:t>)</m:t>
+              </m:r>
+              <m:r>
+                <m:rPr>
+                  <m:sty m:val="bi"/>
+                </m:rPr>
+                <w:rPr>
+                  <w:rFonts w:ascii="Cambria Math" w:hAnsi="Cambria Math"/>
+                  <w:sz w:val="18"/>
+                  <w:szCs w:val="18"/>
+                </w:rPr>
+                <m:t xml:space="preserve">*height </m:t>
               </m:r>
             </m:e>
           </m:d>
+        </m:oMath>
+      </m:oMathPara>
+    </w:p>
+    <w:p>
+      <w:pPr>
+        <w:pStyle w:val="ListParagraph"/>
+      </w:pPr>
+      <w:r>
+        <w:t>2</w:t>
+      </w:r>
+      <w:r>
+        <w:rPr>
+          <w:vertAlign w:val="superscript"/>
+        </w:rPr>
+        <w:t>nd</w:t>
+      </w:r>
+      <w:r>
+        <w:t xml:space="preserve"> method adds the </w:t>
+      </w:r>
+      <w:proofErr w:type="gramStart"/>
+      <w:r>
+        <w:t>computation</w:t>
+      </w:r>
+      <w:r>
+        <w:t xml:space="preserve"> :</w:t>
+      </w:r>
+      <w:proofErr w:type="gramEnd"/>
+      <m:oMath>
+        <m:r>
+          <m:rPr>
+            <m:sty m:val="bi"/>
+          </m:rPr>
+          <w:rPr>
+            <w:rFonts w:ascii="Cambria Math" w:hAnsi="Cambria Math"/>
+            <w:sz w:val="18"/>
+            <w:szCs w:val="18"/>
+          </w:rPr>
+          <w:br/>
+        </m:r>
+      </m:oMath>
+      <m:oMathPara>
+        <m:oMath>
           <m:r>
+            <m:rPr>
+              <m:sty m:val="bi"/>
+            </m:rPr>
             <w:rPr>
               <w:rFonts w:ascii="Cambria Math" w:hAnsi="Cambria Math"/>
               <w:sz w:val="18"/>
               <w:szCs w:val="18"/>
             </w:rPr>
-            <m:t>&lt;O( width of dest image*height of dest image )</m:t>
+            <m:t>O</m:t>
           </m:r>
+          <m:d>
+            <m:dPr>
+              <m:ctrlPr>
+                <w:rPr>
+                  <w:rFonts w:ascii="Cambria Math" w:hAnsi="Cambria Math"/>
+                  <w:b/>
+                  <w:i/>
+                  <w:sz w:val="18"/>
+                  <w:szCs w:val="18"/>
+                </w:rPr>
+              </m:ctrlPr>
+            </m:dPr>
+            <m:e>
+              <m:r>
+                <m:rPr>
+                  <m:sty m:val="bi"/>
+                </m:rPr>
+                <w:rPr>
+                  <w:rFonts w:ascii="Cambria Math" w:hAnsi="Cambria Math"/>
+                  <w:sz w:val="18"/>
+                  <w:szCs w:val="18"/>
+                </w:rPr>
+                <m:t xml:space="preserve"> width </m:t>
+              </m:r>
+              <m:r>
+                <m:rPr>
+                  <m:sty m:val="bi"/>
+                </m:rPr>
+                <w:rPr>
+                  <w:rFonts w:ascii="Cambria Math" w:hAnsi="Cambria Math"/>
+                  <w:sz w:val="18"/>
+                  <w:szCs w:val="18"/>
+                </w:rPr>
+                <m:t>(</m:t>
+              </m:r>
+              <m:r>
+                <m:rPr>
+                  <m:sty m:val="bi"/>
+                </m:rPr>
+                <w:rPr>
+                  <w:rFonts w:ascii="Cambria Math" w:hAnsi="Cambria Math"/>
+                  <w:sz w:val="18"/>
+                  <w:szCs w:val="18"/>
+                </w:rPr>
+                <m:t xml:space="preserve">of </m:t>
+              </m:r>
+              <m:r>
+                <m:rPr>
+                  <m:sty m:val="bi"/>
+                </m:rPr>
+                <w:rPr>
+                  <w:rFonts w:ascii="Cambria Math" w:hAnsi="Cambria Math"/>
+                  <w:sz w:val="18"/>
+                  <w:szCs w:val="18"/>
+                </w:rPr>
+                <m:t>destination</m:t>
+              </m:r>
+              <m:r>
+                <m:rPr>
+                  <m:sty m:val="bi"/>
+                </m:rPr>
+                <w:rPr>
+                  <w:rFonts w:ascii="Cambria Math" w:hAnsi="Cambria Math"/>
+                  <w:sz w:val="18"/>
+                  <w:szCs w:val="18"/>
+                </w:rPr>
+                <m:t xml:space="preserve"> image</m:t>
+              </m:r>
+              <m:r>
+                <m:rPr>
+                  <m:sty m:val="bi"/>
+                </m:rPr>
+                <w:rPr>
+                  <w:rFonts w:ascii="Cambria Math" w:hAnsi="Cambria Math"/>
+                  <w:sz w:val="18"/>
+                  <w:szCs w:val="18"/>
+                </w:rPr>
+                <m:t>)</m:t>
+              </m:r>
+              <m:r>
+                <m:rPr>
+                  <m:sty m:val="bi"/>
+                </m:rPr>
+                <w:rPr>
+                  <w:rFonts w:ascii="Cambria Math" w:hAnsi="Cambria Math"/>
+                  <w:sz w:val="18"/>
+                  <w:szCs w:val="18"/>
+                </w:rPr>
+                <m:t xml:space="preserve">*height </m:t>
+              </m:r>
+            </m:e>
+          </m:d>
         </m:oMath>
       </m:oMathPara>
     </w:p>
     <w:p>
-      <w:r>
-        <w:t>(Because I assume the size of source image would normally be smaller.)</w:t>
-      </w:r>
-    </w:p>
-    <w:p/>
+      <w:pPr>
+        <w:pStyle w:val="ListParagraph"/>
+      </w:pPr>
+      <w:r>
+        <w:t>Typically, a destination image is larger than the source image. Therefore,</w:t>
+      </w:r>
+      <m:oMath>
+        <m:r>
+          <m:rPr>
+            <m:sty m:val="bi"/>
+          </m:rPr>
+          <w:rPr>
+            <w:rFonts w:ascii="Cambria Math" w:hAnsi="Cambria Math"/>
+            <w:sz w:val="18"/>
+            <w:szCs w:val="18"/>
+          </w:rPr>
+          <w:br/>
+        </m:r>
+      </m:oMath>
+      <m:oMathPara>
+        <m:oMath>
+          <m:r>
+            <m:rPr>
+              <m:sty m:val="bi"/>
+            </m:rPr>
+            <w:rPr>
+              <w:rFonts w:ascii="Cambria Math" w:hAnsi="Cambria Math"/>
+              <w:sz w:val="18"/>
+              <w:szCs w:val="18"/>
+            </w:rPr>
+            <m:t>O</m:t>
+          </m:r>
+          <m:d>
+            <m:dPr>
+              <m:ctrlPr>
+                <w:rPr>
+                  <w:rFonts w:ascii="Cambria Math" w:hAnsi="Cambria Math"/>
+                  <w:b/>
+                  <w:i/>
+                  <w:sz w:val="18"/>
+                  <w:szCs w:val="18"/>
+                </w:rPr>
+              </m:ctrlPr>
+            </m:dPr>
+            <m:e>
+              <m:r>
+                <m:rPr>
+                  <m:sty m:val="bi"/>
+                </m:rPr>
+                <w:rPr>
+                  <w:rFonts w:ascii="Cambria Math" w:hAnsi="Cambria Math"/>
+                  <w:sz w:val="18"/>
+                  <w:szCs w:val="18"/>
+                </w:rPr>
+                <m:t xml:space="preserve"> width(of source image)*height </m:t>
+              </m:r>
+            </m:e>
+          </m:d>
+          <m:r>
+            <m:rPr>
+              <m:sty m:val="bi"/>
+            </m:rPr>
+            <w:rPr>
+              <w:rFonts w:ascii="Cambria Math" w:hAnsi="Cambria Math"/>
+              <w:sz w:val="18"/>
+              <w:szCs w:val="18"/>
+            </w:rPr>
+            <m:t xml:space="preserve">&lt; </m:t>
+          </m:r>
+          <m:r>
+            <m:rPr>
+              <m:sty m:val="bi"/>
+            </m:rPr>
+            <w:rPr>
+              <w:rFonts w:ascii="Cambria Math" w:hAnsi="Cambria Math"/>
+              <w:sz w:val="18"/>
+              <w:szCs w:val="18"/>
+            </w:rPr>
+            <m:t>O</m:t>
+          </m:r>
+          <m:d>
+            <m:dPr>
+              <m:ctrlPr>
+                <w:rPr>
+                  <w:rFonts w:ascii="Cambria Math" w:hAnsi="Cambria Math"/>
+                  <w:b/>
+                  <w:i/>
+                  <w:sz w:val="18"/>
+                  <w:szCs w:val="18"/>
+                </w:rPr>
+              </m:ctrlPr>
+            </m:dPr>
+            <m:e>
+              <m:r>
+                <m:rPr>
+                  <m:sty m:val="bi"/>
+                </m:rPr>
+                <w:rPr>
+                  <w:rFonts w:ascii="Cambria Math" w:hAnsi="Cambria Math"/>
+                  <w:sz w:val="18"/>
+                  <w:szCs w:val="18"/>
+                </w:rPr>
+                <m:t xml:space="preserve"> width </m:t>
+              </m:r>
+              <m:r>
+                <m:rPr>
+                  <m:sty m:val="bi"/>
+                </m:rPr>
+                <w:rPr>
+                  <w:rFonts w:ascii="Cambria Math" w:hAnsi="Cambria Math"/>
+                  <w:sz w:val="18"/>
+                  <w:szCs w:val="18"/>
+                </w:rPr>
+                <m:t>(</m:t>
+              </m:r>
+              <m:r>
+                <m:rPr>
+                  <m:sty m:val="bi"/>
+                </m:rPr>
+                <w:rPr>
+                  <w:rFonts w:ascii="Cambria Math" w:hAnsi="Cambria Math"/>
+                  <w:sz w:val="18"/>
+                  <w:szCs w:val="18"/>
+                </w:rPr>
+                <m:t xml:space="preserve">of </m:t>
+              </m:r>
+              <m:r>
+                <m:rPr>
+                  <m:sty m:val="bi"/>
+                </m:rPr>
+                <w:rPr>
+                  <w:rFonts w:ascii="Cambria Math" w:hAnsi="Cambria Math"/>
+                  <w:sz w:val="18"/>
+                  <w:szCs w:val="18"/>
+                </w:rPr>
+                <m:t>destination</m:t>
+              </m:r>
+              <m:r>
+                <m:rPr>
+                  <m:sty m:val="bi"/>
+                </m:rPr>
+                <w:rPr>
+                  <w:rFonts w:ascii="Cambria Math" w:hAnsi="Cambria Math"/>
+                  <w:sz w:val="18"/>
+                  <w:szCs w:val="18"/>
+                </w:rPr>
+                <m:t xml:space="preserve"> image</m:t>
+              </m:r>
+              <m:r>
+                <m:rPr>
+                  <m:sty m:val="bi"/>
+                </m:rPr>
+                <w:rPr>
+                  <w:rFonts w:ascii="Cambria Math" w:hAnsi="Cambria Math"/>
+                  <w:sz w:val="18"/>
+                  <w:szCs w:val="18"/>
+                </w:rPr>
+                <m:t>)</m:t>
+              </m:r>
+              <m:r>
+                <m:rPr>
+                  <m:sty m:val="bi"/>
+                </m:rPr>
+                <w:rPr>
+                  <w:rFonts w:ascii="Cambria Math" w:hAnsi="Cambria Math"/>
+                  <w:sz w:val="18"/>
+                  <w:szCs w:val="18"/>
+                </w:rPr>
+                <m:t xml:space="preserve">*height </m:t>
+              </m:r>
+            </m:e>
+          </m:d>
+        </m:oMath>
+      </m:oMathPara>
+    </w:p>
+    <w:p>
+      <w:pPr>
+        <w:pStyle w:val="ListParagraph"/>
+      </w:pPr>
+      <w:r>
+        <w:t>Thus, I chose the 2</w:t>
+      </w:r>
+      <w:r>
+        <w:rPr>
+          <w:vertAlign w:val="superscript"/>
+        </w:rPr>
+        <w:t>nd</w:t>
+      </w:r>
+      <w:r>
+        <w:t xml:space="preserve"> method.</w:t>
+      </w:r>
+    </w:p>
+    <w:p>
+      <w:pPr>
+        <w:jc w:val="both"/>
+        <w:rPr>
+          <w:sz w:val="18"/>
+          <w:szCs w:val="18"/>
+        </w:rPr>
+      </w:pPr>
+      <w:r>
+        <w:rPr>
+          <w:noProof/>
+        </w:rPr>
+        <mc:AlternateContent>
+          <mc:Choice Requires="wps">
+            <w:drawing>
+              <wp:anchor distT="0" distB="0" distL="114300" distR="114300" simplePos="0" relativeHeight="251661312" behindDoc="0" locked="0" layoutInCell="1" allowOverlap="1" wp14:anchorId="21246C4E" wp14:editId="0D5BB086">
+                <wp:simplePos x="0" y="0"/>
+                <wp:positionH relativeFrom="column">
+                  <wp:posOffset>3710940</wp:posOffset>
+                </wp:positionH>
+                <wp:positionV relativeFrom="paragraph">
+                  <wp:posOffset>853440</wp:posOffset>
+                </wp:positionV>
+                <wp:extent cx="350520" cy="563880"/>
+                <wp:effectExtent l="0" t="38100" r="30480" b="64770"/>
+                <wp:wrapNone/>
+                <wp:docPr id="7" name="Right Arrow 7"/>
+                <wp:cNvGraphicFramePr/>
+                <a:graphic xmlns:a="http://schemas.openxmlformats.org/drawingml/2006/main">
+                  <a:graphicData uri="http://schemas.microsoft.com/office/word/2010/wordprocessingShape">
+                    <wps:wsp>
+                      <wps:cNvSpPr/>
+                      <wps:spPr>
+                        <a:xfrm>
+                          <a:off x="0" y="0"/>
+                          <a:ext cx="350520" cy="563880"/>
+                        </a:xfrm>
+                        <a:prstGeom prst="rightArrow">
+                          <a:avLst/>
+                        </a:prstGeom>
+                      </wps:spPr>
+                      <wps:style>
+                        <a:lnRef idx="2">
+                          <a:schemeClr val="accent1">
+                            <a:shade val="50000"/>
+                          </a:schemeClr>
+                        </a:lnRef>
+                        <a:fillRef idx="1">
+                          <a:schemeClr val="accent1"/>
+                        </a:fillRef>
+                        <a:effectRef idx="0">
+                          <a:schemeClr val="accent1"/>
+                        </a:effectRef>
+                        <a:fontRef idx="minor">
+                          <a:schemeClr val="lt1"/>
+                        </a:fontRef>
+                      </wps:style>
+                      <wps:bodyPr rot="0" spcFirstLastPara="0" vertOverflow="overflow" horzOverflow="overflow" vert="horz" wrap="square" lIns="91440" tIns="45720" rIns="91440" bIns="45720" numCol="1" spcCol="0" rtlCol="0" fromWordArt="0" anchor="ctr" anchorCtr="0" forceAA="0" compatLnSpc="1">
+                        <a:prstTxWarp prst="textNoShape">
+                          <a:avLst/>
+                        </a:prstTxWarp>
+                        <a:noAutofit/>
+                      </wps:bodyPr>
+                    </wps:wsp>
+                  </a:graphicData>
+                </a:graphic>
+              </wp:anchor>
+            </w:drawing>
+          </mc:Choice>
+          <mc:Fallback>
+            <w:pict>
+              <v:shapetype w14:anchorId="4E4E1C98" id="_x0000_t13" coordsize="21600,21600" o:spt="13" adj="16200,5400" path="m@0,l@0@1,0@1,0@2@0@2@0,21600,21600,10800xe">
+                <v:stroke joinstyle="miter"/>
+                <v:formulas>
+                  <v:f eqn="val #0"/>
+                  <v:f eqn="val #1"/>
+                  <v:f eqn="sum height 0 #1"/>
+                  <v:f eqn="sum 10800 0 #1"/>
+                  <v:f eqn="sum width 0 #0"/>
+                  <v:f eqn="prod @4 @3 10800"/>
+                  <v:f eqn="sum width 0 @5"/>
+                </v:formulas>
+                <v:path o:connecttype="custom" o:connectlocs="@0,0;0,10800;@0,21600;21600,10800" o:connectangles="270,180,90,0" textboxrect="0,@1,@6,@2"/>
+                <v:handles>
+                  <v:h position="#0,#1" xrange="0,21600" yrange="0,10800"/>
+                </v:handles>
+              </v:shapetype>
+              <v:shape id="Right Arrow 7" o:spid="_x0000_s1026" type="#_x0000_t13" style="position:absolute;margin-left:292.2pt;margin-top:67.2pt;width:27.6pt;height:44.4pt;z-index:251661312;visibility:visible;mso-wrap-style:square;mso-wrap-distance-left:9pt;mso-wrap-distance-top:0;mso-wrap-distance-right:9pt;mso-wrap-distance-bottom:0;mso-position-horizontal:absolute;mso-position-horizontal-relative:text;mso-position-vertical:absolute;mso-position-vertical-relative:text;v-text-anchor:middle" o:gfxdata="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" adj="10800" fillcolor="#5b9bd5 [3204]" strokecolor="#1f4d78 [1604]" strokeweight="1pt"/>
+            </w:pict>
+          </mc:Fallback>
+        </mc:AlternateContent>
+      </w:r>
+      <w:r>
+        <w:rPr>
+          <w:noProof/>
+        </w:rPr>
+        <mc:AlternateContent>
+          <mc:Choice Requires="wps">
+            <w:drawing>
+              <wp:anchor distT="0" distB="0" distL="114300" distR="114300" simplePos="0" relativeHeight="251659264" behindDoc="0" locked="0" layoutInCell="1" allowOverlap="1" wp14:anchorId="0CE38E4A" wp14:editId="10D6538D">
+                <wp:simplePos x="0" y="0"/>
+                <wp:positionH relativeFrom="column">
+                  <wp:posOffset>1424940</wp:posOffset>
+                </wp:positionH>
+                <wp:positionV relativeFrom="paragraph">
+                  <wp:posOffset>854075</wp:posOffset>
+                </wp:positionV>
+                <wp:extent cx="350520" cy="563880"/>
+                <wp:effectExtent l="0" t="38100" r="30480" b="64770"/>
+                <wp:wrapNone/>
+                <wp:docPr id="6" name="Right Arrow 6"/>
+                <wp:cNvGraphicFramePr/>
+                <a:graphic xmlns:a="http://schemas.openxmlformats.org/drawingml/2006/main">
+                  <a:graphicData uri="http://schemas.microsoft.com/office/word/2010/wordprocessingShape">
+                    <wps:wsp>
+                      <wps:cNvSpPr/>
+                      <wps:spPr>
+                        <a:xfrm>
+                          <a:off x="0" y="0"/>
+                          <a:ext cx="350520" cy="563880"/>
+                        </a:xfrm>
+                        <a:prstGeom prst="rightArrow">
+                          <a:avLst/>
+                        </a:prstGeom>
+                      </wps:spPr>
+                      <wps:style>
+                        <a:lnRef idx="2">
+                          <a:schemeClr val="accent1">
+                            <a:shade val="50000"/>
+                          </a:schemeClr>
+                        </a:lnRef>
+                        <a:fillRef idx="1">
+                          <a:schemeClr val="accent1"/>
+                        </a:fillRef>
+                        <a:effectRef idx="0">
+                          <a:schemeClr val="accent1"/>
+                        </a:effectRef>
+                        <a:fontRef idx="minor">
+                          <a:schemeClr val="lt1"/>
+                        </a:fontRef>
+                      </wps:style>
+                      <wps:bodyPr rot="0" spcFirstLastPara="0" vertOverflow="overflow" horzOverflow="overflow" vert="horz" wrap="square" lIns="91440" tIns="45720" rIns="91440" bIns="45720" numCol="1" spcCol="0" rtlCol="0" fromWordArt="0" anchor="ctr" anchorCtr="0" forceAA="0" compatLnSpc="1">
+                        <a:prstTxWarp prst="textNoShape">
+                          <a:avLst/>
+                        </a:prstTxWarp>
+                        <a:noAutofit/>
+                      </wps:bodyPr>
+                    </wps:wsp>
+                  </a:graphicData>
+                </a:graphic>
+              </wp:anchor>
+            </w:drawing>
+          </mc:Choice>
+          <mc:Fallback>
+            <w:pict>
+              <v:shape w14:anchorId="1886FD23" id="Right Arrow 6" o:spid="_x0000_s1026" type="#_x0000_t13" style="position:absolute;margin-left:112.2pt;margin-top:67.25pt;width:27.6pt;height:44.4pt;z-index:251659264;visibility:visible;mso-wrap-style:square;mso-wrap-distance-left:9pt;mso-wrap-distance-top:0;mso-wrap-distance-right:9pt;mso-wrap-distance-bottom:0;mso-position-horizontal:absolute;mso-position-horizontal-relative:text;mso-position-vertical:absolute;mso-position-vertical-relative:text;v-text-anchor:middle" o:gfxdata="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" adj="10800" fillcolor="#5b9bd5 [3204]" strokecolor="#1f4d78 [1604]" strokeweight="1pt"/>
+            </w:pict>
+          </mc:Fallback>
+        </mc:AlternateContent>
+      </w:r>
+      <w:r>
+        <w:rPr>
+          <w:noProof/>
+        </w:rPr>
+        <w:drawing>
+          <wp:inline distT="0" distB="0" distL="0" distR="0" wp14:anchorId="094FF136" wp14:editId="5AE565CE">
+            <wp:extent cx="1371600" cy="1371600"/>
+            <wp:effectExtent l="0" t="0" r="0" b="0"/>
+            <wp:docPr id="1" name="Picture 1"/>
+            <wp:cNvGraphicFramePr>
+              <a:graphicFrameLocks xmlns:a="http://schemas.openxmlformats.org/drawingml/2006/main" noChangeAspect="1"/>
+            </wp:cNvGraphicFramePr>
+            <a:graphic xmlns:a="http://schemas.openxmlformats.org/drawingml/2006/main">
+              <a:graphicData uri="http://schemas.openxmlformats.org/drawingml/2006/picture">
+                <pic:pic xmlns:pic="http://schemas.openxmlformats.org/drawingml/2006/picture">
+                  <pic:nvPicPr>
+                    <pic:cNvPr id="1" name=""/>
+                    <pic:cNvPicPr/>
+                  </pic:nvPicPr>
+                  <pic:blipFill>
+                    <a:blip r:embed="rId5"/>
+                    <a:stretch>
+                      <a:fillRect/>
+                    </a:stretch>
+                  </pic:blipFill>
+                  <pic:spPr>
+                    <a:xfrm>
+                      <a:off x="0" y="0"/>
+                      <a:ext cx="1371600" cy="1371600"/>
+                    </a:xfrm>
+                    <a:prstGeom prst="rect">
+                      <a:avLst/>
+                    </a:prstGeom>
+                  </pic:spPr>
+                </pic:pic>
+              </a:graphicData>
+            </a:graphic>
+          </wp:inline>
+        </w:drawing>
+      </w:r>
+      <w:r>
+        <w:rPr>
+          <w:sz w:val="18"/>
+          <w:szCs w:val="18"/>
+        </w:rPr>
+        <w:tab/>
+      </w:r>
+      <w:r>
+        <w:rPr>
+          <w:noProof/>
+        </w:rPr>
+        <w:drawing>
+          <wp:inline distT="0" distB="0" distL="0" distR="0" wp14:anchorId="2D7F6ABA" wp14:editId="0C2E21B6">
+            <wp:extent cx="1828800" cy="1828800"/>
+            <wp:effectExtent l="0" t="0" r="0" b="0"/>
+            <wp:docPr id="3" name="Picture 3"/>
+            <wp:cNvGraphicFramePr>
+              <a:graphicFrameLocks xmlns:a="http://schemas.openxmlformats.org/drawingml/2006/main" noChangeAspect="1"/>
+            </wp:cNvGraphicFramePr>
+            <a:graphic xmlns:a="http://schemas.openxmlformats.org/drawingml/2006/main">
+              <a:graphicData uri="http://schemas.openxmlformats.org/drawingml/2006/picture">
+                <pic:pic xmlns:pic="http://schemas.openxmlformats.org/drawingml/2006/picture">
+                  <pic:nvPicPr>
+                    <pic:cNvPr id="1" name=""/>
+                    <pic:cNvPicPr/>
+                  </pic:nvPicPr>
+                  <pic:blipFill>
+                    <a:blip r:embed="rId6"/>
+                    <a:stretch>
+                      <a:fillRect/>
+                    </a:stretch>
+                  </pic:blipFill>
+                  <pic:spPr>
+                    <a:xfrm>
+                      <a:off x="0" y="0"/>
+                      <a:ext cx="1828800" cy="1828800"/>
+                    </a:xfrm>
+                    <a:prstGeom prst="rect">
+                      <a:avLst/>
+                    </a:prstGeom>
+                  </pic:spPr>
+                </pic:pic>
+              </a:graphicData>
+            </a:graphic>
+          </wp:inline>
+        </w:drawing>
+      </w:r>
+      <w:r>
+        <w:rPr>
+          <w:sz w:val="18"/>
+          <w:szCs w:val="18"/>
+        </w:rPr>
+        <w:tab/>
+      </w:r>
+      <w:r>
+        <w:rPr>
+          <w:noProof/>
+        </w:rPr>
+        <w:drawing>
+          <wp:inline distT="0" distB="0" distL="0" distR="0" wp14:anchorId="32C50A1C" wp14:editId="318F5070">
+            <wp:extent cx="1371600" cy="1371600"/>
+            <wp:effectExtent l="0" t="0" r="0" b="0"/>
+            <wp:docPr id="4" name="Picture 4"/>
+            <wp:cNvGraphicFramePr>
+              <a:graphicFrameLocks xmlns:a="http://schemas.openxmlformats.org/drawingml/2006/main" noChangeAspect="1"/>
+            </wp:cNvGraphicFramePr>
+            <a:graphic xmlns:a="http://schemas.openxmlformats.org/drawingml/2006/main">
+              <a:graphicData uri="http://schemas.openxmlformats.org/drawingml/2006/picture">
+                <pic:pic xmlns:pic="http://schemas.openxmlformats.org/drawingml/2006/picture">
+                  <pic:nvPicPr>
+                    <pic:cNvPr id="1" name=""/>
+                    <pic:cNvPicPr/>
+                  </pic:nvPicPr>
+                  <pic:blipFill>
+                    <a:blip r:embed="rId7"/>
+                    <a:stretch>
+                      <a:fillRect/>
+                    </a:stretch>
+                  </pic:blipFill>
+                  <pic:spPr>
+                    <a:xfrm>
+                      <a:off x="0" y="0"/>
+                      <a:ext cx="1371600" cy="1371600"/>
+                    </a:xfrm>
+                    <a:prstGeom prst="rect">
+                      <a:avLst/>
+                    </a:prstGeom>
+                  </pic:spPr>
+                </pic:pic>
+              </a:graphicData>
+            </a:graphic>
+          </wp:inline>
+        </w:drawing>
+      </w:r>
+    </w:p>
+    <w:p>
+      <w:pPr>
+        <w:jc w:val="center"/>
+        <w:rPr>
+          <w:b/>
+        </w:rPr>
+      </w:pPr>
+      <w:r>
+        <w:rPr>
+          <w:b/>
+        </w:rPr>
+        <w:t>Figure 1 – Source image (left). Expanded source image (middle). Filtered image (right).</w:t>
+      </w:r>
+    </w:p>
+    <w:p>
+      <w:pPr>
+        <w:rPr>
+          <w:b/>
+        </w:rPr>
+      </w:pPr>
+    </w:p>
+    <w:p>
+      <w:pPr>
+        <w:rPr>
+          <w:b/>
+        </w:rPr>
+      </w:pPr>
+    </w:p>
+    <w:p>
+      <w:pPr>
+        <w:rPr>
+          <w:b/>
+        </w:rPr>
+      </w:pPr>
+    </w:p>
+    <w:p>
+      <w:pPr>
+        <w:rPr>
+          <w:b/>
+        </w:rPr>
+      </w:pPr>
+    </w:p>
+    <w:p>
+      <w:pPr>
+        <w:rPr>
+          <w:b/>
+        </w:rPr>
+      </w:pPr>
+    </w:p>
+    <w:p>
+      <w:pPr>
+        <w:rPr>
+          <w:b/>
+        </w:rPr>
+      </w:pPr>
+    </w:p>
     <w:p>
       <w:pPr>
         <w:pStyle w:val="ListParagraph"/>
@@ -141,6 +977,7 @@
         </w:numPr>
       </w:pPr>
       <w:r>
+        <w:lastRenderedPageBreak/>
         <w:t>Thread management:</w:t>
       </w:r>
     </w:p>
@@ -209,7 +1046,10 @@
       </w:r>
     </w:p>
     <w:p/>
-    <w:p/>
+    <w:p>
+      <w:bookmarkStart w:id="0" w:name="_GoBack"/>
+      <w:bookmarkEnd w:id="0"/>
+    </w:p>
     <w:sectPr>
       <w:pgSz w:w="12240" w:h="15840"/>
       <w:pgMar w:top="1440" w:right="1440" w:bottom="1440" w:left="1440" w:header="720" w:footer="720" w:gutter="0"/>
@@ -336,6 +1176,95 @@
     </w:lvl>
   </w:abstractNum>
   <w:abstractNum w:abstractNumId="1">
+    <w:nsid w:val="3AF62D5E"/>
+    <w:multiLevelType w:val="hybridMultilevel"/>
+    <w:tmpl w:val="E7180250"/>
+    <w:lvl w:ilvl="0" w:tplc="0409000F">
+      <w:start w:val="1"/>
+      <w:numFmt w:val="decimal"/>
+      <w:lvlText w:val="%1."/>
+      <w:lvlJc w:val="left"/>
+      <w:pPr>
+        <w:ind w:left="1080" w:hanging="360"/>
+      </w:pPr>
+      <w:rPr>
+        <w:rFonts w:hint="default"/>
+      </w:rPr>
+    </w:lvl>
+    <w:lvl w:ilvl="1" w:tplc="04090019" w:tentative="1">
+      <w:start w:val="1"/>
+      <w:numFmt w:val="lowerLetter"/>
+      <w:lvlText w:val="%2."/>
+      <w:lvlJc w:val="left"/>
+      <w:pPr>
+        <w:ind w:left="1800" w:hanging="360"/>
+      </w:pPr>
+    </w:lvl>
+    <w:lvl w:ilvl="2" w:tplc="0409001B" w:tentative="1">
+      <w:start w:val="1"/>
+      <w:numFmt w:val="lowerRoman"/>
+      <w:lvlText w:val="%3."/>
+      <w:lvlJc w:val="right"/>
+      <w:pPr>
+        <w:ind w:left="2520" w:hanging="180"/>
+      </w:pPr>
+    </w:lvl>
+    <w:lvl w:ilvl="3" w:tplc="0409000F" w:tentative="1">
+      <w:start w:val="1"/>
+      <w:numFmt w:val="decimal"/>
+      <w:lvlText w:val="%4."/>
+      <w:lvlJc w:val="left"/>
+      <w:pPr>
+        <w:ind w:left="3240" w:hanging="360"/>
+      </w:pPr>
+    </w:lvl>
+    <w:lvl w:ilvl="4" w:tplc="04090019" w:tentative="1">
+      <w:start w:val="1"/>
+      <w:numFmt w:val="lowerLetter"/>
+      <w:lvlText w:val="%5."/>
+      <w:lvlJc w:val="left"/>
+      <w:pPr>
+        <w:ind w:left="3960" w:hanging="360"/>
+      </w:pPr>
+    </w:lvl>
+    <w:lvl w:ilvl="5" w:tplc="0409001B" w:tentative="1">
+      <w:start w:val="1"/>
+      <w:numFmt w:val="lowerRoman"/>
+      <w:lvlText w:val="%6."/>
+      <w:lvlJc w:val="right"/>
+      <w:pPr>
+        <w:ind w:left="4680" w:hanging="180"/>
+      </w:pPr>
+    </w:lvl>
+    <w:lvl w:ilvl="6" w:tplc="0409000F" w:tentative="1">
+      <w:start w:val="1"/>
+      <w:numFmt w:val="decimal"/>
+      <w:lvlText w:val="%7."/>
+      <w:lvlJc w:val="left"/>
+      <w:pPr>
+        <w:ind w:left="5400" w:hanging="360"/>
+      </w:pPr>
+    </w:lvl>
+    <w:lvl w:ilvl="7" w:tplc="04090019" w:tentative="1">
+      <w:start w:val="1"/>
+      <w:numFmt w:val="lowerLetter"/>
+      <w:lvlText w:val="%8."/>
+      <w:lvlJc w:val="left"/>
+      <w:pPr>
+        <w:ind w:left="6120" w:hanging="360"/>
+      </w:pPr>
+    </w:lvl>
+    <w:lvl w:ilvl="8" w:tplc="0409001B" w:tentative="1">
+      <w:start w:val="1"/>
+      <w:numFmt w:val="lowerRoman"/>
+      <w:lvlText w:val="%9."/>
+      <w:lvlJc w:val="right"/>
+      <w:pPr>
+        <w:ind w:left="6840" w:hanging="180"/>
+      </w:pPr>
+    </w:lvl>
+  </w:abstractNum>
+  <w:abstractNum w:abstractNumId="2">
     <w:nsid w:val="5F871B84"/>
     <w:multiLevelType w:val="hybridMultilevel"/>
     <w:tmpl w:val="047690B2"/>
@@ -424,11 +1353,106 @@
       </w:pPr>
     </w:lvl>
   </w:abstractNum>
+  <w:abstractNum w:abstractNumId="3">
+    <w:nsid w:val="7BD279CD"/>
+    <w:multiLevelType w:val="hybridMultilevel"/>
+    <w:tmpl w:val="509E40C8"/>
+    <w:lvl w:ilvl="0" w:tplc="90708CE4">
+      <w:start w:val="1"/>
+      <w:numFmt w:val="decimal"/>
+      <w:lvlText w:val="%1."/>
+      <w:lvlJc w:val="left"/>
+      <w:pPr>
+        <w:ind w:left="1080" w:hanging="360"/>
+      </w:pPr>
+      <w:rPr>
+        <w:rFonts w:asciiTheme="minorHAnsi" w:eastAsiaTheme="minorEastAsia" w:hAnsiTheme="minorHAnsi" w:cstheme="minorBidi"/>
+      </w:rPr>
+    </w:lvl>
+    <w:lvl w:ilvl="1" w:tplc="04090019" w:tentative="1">
+      <w:start w:val="1"/>
+      <w:numFmt w:val="lowerLetter"/>
+      <w:lvlText w:val="%2."/>
+      <w:lvlJc w:val="left"/>
+      <w:pPr>
+        <w:ind w:left="1800" w:hanging="360"/>
+      </w:pPr>
+    </w:lvl>
+    <w:lvl w:ilvl="2" w:tplc="0409001B" w:tentative="1">
+      <w:start w:val="1"/>
+      <w:numFmt w:val="lowerRoman"/>
+      <w:lvlText w:val="%3."/>
+      <w:lvlJc w:val="right"/>
+      <w:pPr>
+        <w:ind w:left="2520" w:hanging="180"/>
+      </w:pPr>
+    </w:lvl>
+    <w:lvl w:ilvl="3" w:tplc="0409000F" w:tentative="1">
+      <w:start w:val="1"/>
+      <w:numFmt w:val="decimal"/>
+      <w:lvlText w:val="%4."/>
+      <w:lvlJc w:val="left"/>
+      <w:pPr>
+        <w:ind w:left="3240" w:hanging="360"/>
+      </w:pPr>
+    </w:lvl>
+    <w:lvl w:ilvl="4" w:tplc="04090019" w:tentative="1">
+      <w:start w:val="1"/>
+      <w:numFmt w:val="lowerLetter"/>
+      <w:lvlText w:val="%5."/>
+      <w:lvlJc w:val="left"/>
+      <w:pPr>
+        <w:ind w:left="3960" w:hanging="360"/>
+      </w:pPr>
+    </w:lvl>
+    <w:lvl w:ilvl="5" w:tplc="0409001B" w:tentative="1">
+      <w:start w:val="1"/>
+      <w:numFmt w:val="lowerRoman"/>
+      <w:lvlText w:val="%6."/>
+      <w:lvlJc w:val="right"/>
+      <w:pPr>
+        <w:ind w:left="4680" w:hanging="180"/>
+      </w:pPr>
+    </w:lvl>
+    <w:lvl w:ilvl="6" w:tplc="0409000F" w:tentative="1">
+      <w:start w:val="1"/>
+      <w:numFmt w:val="decimal"/>
+      <w:lvlText w:val="%7."/>
+      <w:lvlJc w:val="left"/>
+      <w:pPr>
+        <w:ind w:left="5400" w:hanging="360"/>
+      </w:pPr>
+    </w:lvl>
+    <w:lvl w:ilvl="7" w:tplc="04090019" w:tentative="1">
+      <w:start w:val="1"/>
+      <w:numFmt w:val="lowerLetter"/>
+      <w:lvlText w:val="%8."/>
+      <w:lvlJc w:val="left"/>
+      <w:pPr>
+        <w:ind w:left="6120" w:hanging="360"/>
+      </w:pPr>
+    </w:lvl>
+    <w:lvl w:ilvl="8" w:tplc="0409001B" w:tentative="1">
+      <w:start w:val="1"/>
+      <w:numFmt w:val="lowerRoman"/>
+      <w:lvlText w:val="%9."/>
+      <w:lvlJc w:val="right"/>
+      <w:pPr>
+        <w:ind w:left="6840" w:hanging="180"/>
+      </w:pPr>
+    </w:lvl>
+  </w:abstractNum>
   <w:num w:numId="1">
-    <w:abstractNumId w:val="1"/>
+    <w:abstractNumId w:val="2"/>
   </w:num>
   <w:num w:numId="2">
     <w:abstractNumId w:val="0"/>
+  </w:num>
+  <w:num w:numId="3">
+    <w:abstractNumId w:val="1"/>
+  </w:num>
+  <w:num w:numId="4">
+    <w:abstractNumId w:val="3"/>
   </w:num>
 </w:numbering>
 </file>

</xml_diff>